<commit_message>
Ajuste al documento de la presentación
</commit_message>
<xml_diff>
--- a/Documento/Gr-03 Tarea de arranque.docx
+++ b/Documento/Gr-03 Tarea de arranque.docx
@@ -7,11 +7,15 @@
         <w:pStyle w:val="Ttulodedocumento"/>
         <w:spacing w:after="0"/>
         <w:rPr>
-          <w:lang w:val="es-CO"/>
-        </w:rPr>
-      </w:pPr>
-      <w:r>
-        <w:rPr>
+          <w:sz w:val="32"/>
+          <w:szCs w:val="18"/>
+          <w:lang w:val="es-CO"/>
+        </w:rPr>
+      </w:pPr>
+      <w:r>
+        <w:rPr>
+          <w:sz w:val="32"/>
+          <w:szCs w:val="18"/>
           <w:lang w:val="es-CO"/>
         </w:rPr>
         <w:t>Tarea de Arranque Grupo 03</w:t>
@@ -21,29 +25,39 @@
       <w:pPr>
         <w:pStyle w:val="NombreAutor"/>
         <w:rPr>
-          <w:lang w:val="es-CO"/>
-        </w:rPr>
-      </w:pPr>
-      <w:r>
-        <w:rPr>
+          <w:sz w:val="22"/>
+          <w:szCs w:val="22"/>
+          <w:lang w:val="es-CO"/>
+        </w:rPr>
+      </w:pPr>
+      <w:r>
+        <w:rPr>
+          <w:sz w:val="22"/>
+          <w:szCs w:val="22"/>
           <w:lang w:val="es-CO"/>
         </w:rPr>
         <w:t>Francisco Jose Correa Rozo</w:t>
       </w:r>
       <w:r>
         <w:rPr>
+          <w:sz w:val="22"/>
+          <w:szCs w:val="22"/>
           <w:lang w:val="es-CO"/>
         </w:rPr>
         <w:t>,</w:t>
       </w:r>
       <w:r>
         <w:rPr>
+          <w:sz w:val="22"/>
+          <w:szCs w:val="22"/>
           <w:lang w:val="es-CO"/>
         </w:rPr>
         <w:t xml:space="preserve"> </w:t>
       </w:r>
       <w:r>
         <w:rPr>
+          <w:sz w:val="22"/>
+          <w:szCs w:val="22"/>
           <w:lang w:val="es-CO"/>
         </w:rPr>
         <w:t>Juan Camilo Muñoz Castelblanco, Javier Alejandro Gómez Muñoz</w:t>
@@ -53,11 +67,15 @@
       <w:pPr>
         <w:pStyle w:val="NombreAutor"/>
         <w:rPr>
-          <w:lang w:val="es-CO"/>
-        </w:rPr>
-      </w:pPr>
-      <w:r>
-        <w:rPr>
+          <w:sz w:val="22"/>
+          <w:szCs w:val="22"/>
+          <w:lang w:val="es-CO"/>
+        </w:rPr>
+      </w:pPr>
+      <w:r>
+        <w:rPr>
+          <w:sz w:val="22"/>
+          <w:szCs w:val="22"/>
           <w:lang w:val="es-CO"/>
         </w:rPr>
         <w:t>Análisis de información sobre Big Data - MINE</w:t>
@@ -67,35 +85,47 @@
       <w:pPr>
         <w:pStyle w:val="NombreAutor"/>
         <w:rPr>
-          <w:lang w:val="es-CO"/>
-        </w:rPr>
-      </w:pPr>
-      <w:r>
-        <w:rPr>
+          <w:sz w:val="22"/>
+          <w:szCs w:val="22"/>
+          <w:lang w:val="es-CO"/>
+        </w:rPr>
+      </w:pPr>
+      <w:r>
+        <w:rPr>
+          <w:sz w:val="22"/>
+          <w:szCs w:val="22"/>
           <w:lang w:val="es-CO"/>
         </w:rPr>
         <w:t>Universidad de los Andes</w:t>
       </w:r>
       <w:r>
         <w:rPr>
+          <w:sz w:val="22"/>
+          <w:szCs w:val="22"/>
           <w:lang w:val="es-CO"/>
         </w:rPr>
         <w:t xml:space="preserve">, </w:t>
       </w:r>
       <w:r>
         <w:rPr>
+          <w:sz w:val="22"/>
+          <w:szCs w:val="22"/>
           <w:lang w:val="es-CO"/>
         </w:rPr>
         <w:t>Bogotá</w:t>
       </w:r>
       <w:r>
         <w:rPr>
+          <w:sz w:val="22"/>
+          <w:szCs w:val="22"/>
           <w:lang w:val="es-CO"/>
         </w:rPr>
         <w:t xml:space="preserve">, </w:t>
       </w:r>
       <w:r>
         <w:rPr>
+          <w:sz w:val="22"/>
+          <w:szCs w:val="22"/>
           <w:lang w:val="es-CO"/>
         </w:rPr>
         <w:t>Colombia</w:t>
@@ -105,29 +135,39 @@
       <w:pPr>
         <w:pStyle w:val="NombreAutor"/>
         <w:rPr>
-          <w:lang w:val="es-CO"/>
-        </w:rPr>
-      </w:pPr>
-      <w:r>
-        <w:rPr>
+          <w:sz w:val="22"/>
+          <w:szCs w:val="22"/>
+          <w:lang w:val="es-CO"/>
+        </w:rPr>
+      </w:pPr>
+      <w:r>
+        <w:rPr>
+          <w:sz w:val="22"/>
+          <w:szCs w:val="22"/>
           <w:lang w:val="es-CO"/>
         </w:rPr>
         <w:t>{</w:t>
       </w:r>
       <w:r>
         <w:rPr>
+          <w:sz w:val="22"/>
+          <w:szCs w:val="22"/>
           <w:lang w:val="es-CO"/>
         </w:rPr>
         <w:t>fj.correa10</w:t>
       </w:r>
       <w:r>
         <w:rPr>
+          <w:sz w:val="22"/>
+          <w:szCs w:val="22"/>
           <w:lang w:val="es-CO"/>
         </w:rPr>
         <w:t>,</w:t>
       </w:r>
       <w:r>
         <w:rPr>
+          <w:sz w:val="22"/>
+          <w:szCs w:val="22"/>
           <w:lang w:val="es-CO"/>
         </w:rPr>
         <w:t xml:space="preserve"> jc.munozc12, ja.gomez1003</w:t>
@@ -136,7 +176,8 @@
         <w:r>
           <w:rPr>
             <w:rStyle w:val="Hipervnculo"/>
-            <w:sz w:val="22"/>
+            <w:sz w:val="20"/>
+            <w:szCs w:val="22"/>
             <w:lang w:val="es-CO"/>
           </w:rPr>
           <w:t>}@uniandes.edu.co</w:t>
@@ -147,47 +188,63 @@
       <w:pPr>
         <w:pStyle w:val="NombreAutor"/>
         <w:rPr>
-          <w:lang w:val="es-CO"/>
-        </w:rPr>
-      </w:pPr>
-      <w:r>
-        <w:rPr>
+          <w:sz w:val="22"/>
+          <w:szCs w:val="22"/>
+          <w:lang w:val="es-CO"/>
+        </w:rPr>
+      </w:pPr>
+      <w:r>
+        <w:rPr>
+          <w:sz w:val="22"/>
+          <w:szCs w:val="22"/>
           <w:lang w:val="es-CO"/>
         </w:rPr>
         <w:t>Fecha de presentación</w:t>
       </w:r>
       <w:r>
         <w:rPr>
+          <w:sz w:val="22"/>
+          <w:szCs w:val="22"/>
           <w:lang w:val="es-CO"/>
         </w:rPr>
         <w:t xml:space="preserve">: </w:t>
       </w:r>
       <w:r>
         <w:rPr>
+          <w:sz w:val="22"/>
+          <w:szCs w:val="22"/>
           <w:lang w:val="es-CO"/>
         </w:rPr>
         <w:t>febrero</w:t>
       </w:r>
       <w:r>
         <w:rPr>
+          <w:sz w:val="22"/>
+          <w:szCs w:val="22"/>
           <w:lang w:val="es-CO"/>
         </w:rPr>
         <w:t xml:space="preserve"> </w:t>
       </w:r>
       <w:r>
         <w:rPr>
+          <w:sz w:val="22"/>
+          <w:szCs w:val="22"/>
           <w:lang w:val="es-CO"/>
         </w:rPr>
         <w:t>13</w:t>
       </w:r>
       <w:r>
         <w:rPr>
+          <w:sz w:val="22"/>
+          <w:szCs w:val="22"/>
           <w:lang w:val="es-CO"/>
         </w:rPr>
         <w:t xml:space="preserve"> de 20</w:t>
       </w:r>
       <w:r>
         <w:rPr>
+          <w:sz w:val="22"/>
+          <w:szCs w:val="22"/>
           <w:lang w:val="es-CO"/>
         </w:rPr>
         <w:t>23</w:t>
@@ -200,8 +257,8 @@
           <w:b w:val="0"/>
           <w:bCs w:val="0"/>
           <w:color w:val="auto"/>
-          <w:sz w:val="24"/>
-          <w:szCs w:val="24"/>
+          <w:sz w:val="22"/>
+          <w:szCs w:val="22"/>
           <w:lang w:val="es-CO" w:eastAsia="ar-SA"/>
         </w:rPr>
         <w:id w:val="409027141"/>
@@ -215,11 +272,15 @@
           <w:pPr>
             <w:pStyle w:val="TtuloTDC"/>
             <w:rPr>
+              <w:sz w:val="24"/>
+              <w:szCs w:val="24"/>
               <w:lang w:val="es-CO"/>
             </w:rPr>
           </w:pPr>
           <w:r>
             <w:rPr>
+              <w:sz w:val="24"/>
+              <w:szCs w:val="24"/>
               <w:lang w:val="es-CO"/>
             </w:rPr>
             <w:t>Tabla de contenido</w:t>
@@ -228,39 +289,48 @@
         <w:p>
           <w:pPr>
             <w:pStyle w:val="TDC1"/>
-            <w:spacing w:after="0"/>
             <w:rPr>
-              <w:rFonts w:asciiTheme="minorHAnsi" w:eastAsiaTheme="minorEastAsia" w:hAnsiTheme="minorHAnsi" w:cstheme="minorBidi"/>
-              <w:noProof/>
+              <w:rStyle w:val="Hipervnculo"/>
               <w:sz w:val="22"/>
               <w:szCs w:val="22"/>
-              <w:lang w:eastAsia="es-CO"/>
             </w:rPr>
           </w:pPr>
           <w:r>
+            <w:rPr>
+              <w:sz w:val="22"/>
+              <w:szCs w:val="22"/>
+            </w:rPr>
             <w:fldChar w:fldCharType="begin"/>
           </w:r>
           <w:r>
+            <w:rPr>
+              <w:sz w:val="22"/>
+              <w:szCs w:val="22"/>
+            </w:rPr>
             <w:instrText xml:space="preserve"> TOC \o "1-3" \h \z \u </w:instrText>
           </w:r>
           <w:r>
+            <w:rPr>
+              <w:sz w:val="22"/>
+              <w:szCs w:val="22"/>
+            </w:rPr>
             <w:fldChar w:fldCharType="separate"/>
           </w:r>
-          <w:hyperlink w:anchor="_Toc127130750" w:history="1">
+          <w:hyperlink w:anchor="_Toc127182639" w:history="1">
             <w:r>
               <w:rPr>
                 <w:rStyle w:val="Hipervnculo"/>
                 <w:noProof/>
+                <w:sz w:val="22"/>
+                <w:szCs w:val="22"/>
               </w:rPr>
               <w:t>1</w:t>
             </w:r>
             <w:r>
               <w:rPr>
-                <w:rFonts w:asciiTheme="minorHAnsi" w:eastAsiaTheme="minorEastAsia" w:hAnsiTheme="minorHAnsi" w:cstheme="minorBidi"/>
-                <w:noProof/>
+                <w:rStyle w:val="Hipervnculo"/>
                 <w:sz w:val="22"/>
                 <w:szCs w:val="22"/>
-                <w:lang w:eastAsia="es-CO"/>
               </w:rPr>
               <w:tab/>
             </w:r>
@@ -268,53 +338,55 @@
               <w:rPr>
                 <w:rStyle w:val="Hipervnculo"/>
                 <w:noProof/>
+                <w:sz w:val="22"/>
+                <w:szCs w:val="22"/>
               </w:rPr>
               <w:t>Introducción</w:t>
             </w:r>
             <w:r>
               <w:rPr>
-                <w:noProof/>
+                <w:rStyle w:val="Hipervnculo"/>
                 <w:webHidden/>
               </w:rPr>
               <w:tab/>
             </w:r>
             <w:r>
               <w:rPr>
-                <w:noProof/>
+                <w:rStyle w:val="Hipervnculo"/>
                 <w:webHidden/>
               </w:rPr>
               <w:fldChar w:fldCharType="begin"/>
             </w:r>
             <w:r>
               <w:rPr>
-                <w:noProof/>
+                <w:rStyle w:val="Hipervnculo"/>
                 <w:webHidden/>
               </w:rPr>
-              <w:instrText xml:space="preserve"> PAGEREF _Toc127130750 \h </w:instrText>
+              <w:instrText xml:space="preserve"> PAGEREF _Toc127182639 \h </w:instrText>
             </w:r>
             <w:r>
               <w:rPr>
-                <w:noProof/>
+                <w:rStyle w:val="Hipervnculo"/>
                 <w:webHidden/>
               </w:rPr>
             </w:r>
             <w:r>
               <w:rPr>
-                <w:noProof/>
+                <w:rStyle w:val="Hipervnculo"/>
                 <w:webHidden/>
               </w:rPr>
               <w:fldChar w:fldCharType="separate"/>
             </w:r>
             <w:r>
               <w:rPr>
-                <w:noProof/>
+                <w:rStyle w:val="Hipervnculo"/>
                 <w:webHidden/>
               </w:rPr>
               <w:t>1</w:t>
             </w:r>
             <w:r>
               <w:rPr>
-                <w:noProof/>
+                <w:rStyle w:val="Hipervnculo"/>
                 <w:webHidden/>
               </w:rPr>
               <w:fldChar w:fldCharType="end"/>
@@ -324,30 +396,27 @@
         <w:p>
           <w:pPr>
             <w:pStyle w:val="TDC1"/>
-            <w:spacing w:after="0"/>
             <w:rPr>
-              <w:rFonts w:asciiTheme="minorHAnsi" w:eastAsiaTheme="minorEastAsia" w:hAnsiTheme="minorHAnsi" w:cstheme="minorBidi"/>
-              <w:noProof/>
+              <w:rStyle w:val="Hipervnculo"/>
               <w:sz w:val="22"/>
               <w:szCs w:val="22"/>
-              <w:lang w:eastAsia="es-CO"/>
             </w:rPr>
           </w:pPr>
-          <w:hyperlink w:anchor="_Toc127130751" w:history="1">
+          <w:hyperlink w:anchor="_Toc127182642" w:history="1">
             <w:r>
               <w:rPr>
                 <w:rStyle w:val="Hipervnculo"/>
                 <w:noProof/>
+                <w:sz w:val="22"/>
+                <w:szCs w:val="22"/>
               </w:rPr>
               <w:t>2</w:t>
             </w:r>
             <w:r>
               <w:rPr>
-                <w:rFonts w:asciiTheme="minorHAnsi" w:eastAsiaTheme="minorEastAsia" w:hAnsiTheme="minorHAnsi" w:cstheme="minorBidi"/>
-                <w:noProof/>
+                <w:rStyle w:val="Hipervnculo"/>
                 <w:sz w:val="22"/>
                 <w:szCs w:val="22"/>
-                <w:lang w:eastAsia="es-CO"/>
               </w:rPr>
               <w:tab/>
             </w:r>
@@ -355,53 +424,55 @@
               <w:rPr>
                 <w:rStyle w:val="Hipervnculo"/>
                 <w:noProof/>
+                <w:sz w:val="22"/>
+                <w:szCs w:val="22"/>
               </w:rPr>
               <w:t>Arquitectura Planteada</w:t>
             </w:r>
             <w:r>
               <w:rPr>
-                <w:noProof/>
+                <w:rStyle w:val="Hipervnculo"/>
                 <w:webHidden/>
               </w:rPr>
               <w:tab/>
             </w:r>
             <w:r>
               <w:rPr>
-                <w:noProof/>
+                <w:rStyle w:val="Hipervnculo"/>
                 <w:webHidden/>
               </w:rPr>
               <w:fldChar w:fldCharType="begin"/>
             </w:r>
             <w:r>
               <w:rPr>
-                <w:noProof/>
+                <w:rStyle w:val="Hipervnculo"/>
                 <w:webHidden/>
               </w:rPr>
-              <w:instrText xml:space="preserve"> PAGEREF _Toc127130751 \h </w:instrText>
+              <w:instrText xml:space="preserve"> PAGEREF _Toc127182642 \h </w:instrText>
             </w:r>
             <w:r>
               <w:rPr>
-                <w:noProof/>
+                <w:rStyle w:val="Hipervnculo"/>
                 <w:webHidden/>
               </w:rPr>
             </w:r>
             <w:r>
               <w:rPr>
-                <w:noProof/>
+                <w:rStyle w:val="Hipervnculo"/>
                 <w:webHidden/>
               </w:rPr>
               <w:fldChar w:fldCharType="separate"/>
             </w:r>
             <w:r>
               <w:rPr>
-                <w:noProof/>
+                <w:rStyle w:val="Hipervnculo"/>
                 <w:webHidden/>
               </w:rPr>
               <w:t>1</w:t>
             </w:r>
             <w:r>
               <w:rPr>
-                <w:noProof/>
+                <w:rStyle w:val="Hipervnculo"/>
                 <w:webHidden/>
               </w:rPr>
               <w:fldChar w:fldCharType="end"/>
@@ -411,44 +482,34 @@
         <w:p>
           <w:pPr>
             <w:pStyle w:val="TDC1"/>
-            <w:spacing w:after="0"/>
+            <w:numPr>
+              <w:ilvl w:val="0"/>
+              <w:numId w:val="30"/>
+            </w:numPr>
             <w:rPr>
               <w:rFonts w:asciiTheme="minorHAnsi" w:eastAsiaTheme="minorEastAsia" w:hAnsiTheme="minorHAnsi" w:cstheme="minorBidi"/>
               <w:noProof/>
-              <w:sz w:val="22"/>
-              <w:szCs w:val="22"/>
+              <w:sz w:val="20"/>
+              <w:szCs w:val="20"/>
               <w:lang w:eastAsia="es-CO"/>
             </w:rPr>
           </w:pPr>
-          <w:hyperlink w:anchor="_Toc127130752" w:history="1">
+          <w:hyperlink w:anchor="_Toc127182643" w:history="1">
             <w:r>
               <w:rPr>
                 <w:rStyle w:val="Hipervnculo"/>
                 <w:noProof/>
-              </w:rPr>
-              <w:t>3</w:t>
-            </w:r>
-            <w:r>
-              <w:rPr>
-                <w:rFonts w:asciiTheme="minorHAnsi" w:eastAsiaTheme="minorEastAsia" w:hAnsiTheme="minorHAnsi" w:cstheme="minorBidi"/>
-                <w:noProof/>
                 <w:sz w:val="22"/>
                 <w:szCs w:val="22"/>
-                <w:lang w:eastAsia="es-CO"/>
               </w:rPr>
-              <w:tab/>
-            </w:r>
-            <w:r>
-              <w:rPr>
-                <w:rStyle w:val="Hipervnculo"/>
-                <w:noProof/>
-              </w:rPr>
-              <w:t>Bibliografía</w:t>
+              <w:t>Desarrollo de la tarea:</w:t>
             </w:r>
             <w:r>
               <w:rPr>
                 <w:noProof/>
                 <w:webHidden/>
+                <w:sz w:val="22"/>
+                <w:szCs w:val="22"/>
               </w:rPr>
               <w:tab/>
             </w:r>
@@ -456,6 +517,8 @@
               <w:rPr>
                 <w:noProof/>
                 <w:webHidden/>
+                <w:sz w:val="22"/>
+                <w:szCs w:val="22"/>
               </w:rPr>
               <w:fldChar w:fldCharType="begin"/>
             </w:r>
@@ -463,19 +526,25 @@
               <w:rPr>
                 <w:noProof/>
                 <w:webHidden/>
+                <w:sz w:val="22"/>
+                <w:szCs w:val="22"/>
               </w:rPr>
-              <w:instrText xml:space="preserve"> PAGEREF _Toc127130752 \h </w:instrText>
+              <w:instrText xml:space="preserve"> PAGEREF _Toc127182643 \h </w:instrText>
             </w:r>
             <w:r>
               <w:rPr>
                 <w:noProof/>
                 <w:webHidden/>
+                <w:sz w:val="22"/>
+                <w:szCs w:val="22"/>
               </w:rPr>
             </w:r>
             <w:r>
               <w:rPr>
                 <w:noProof/>
                 <w:webHidden/>
+                <w:sz w:val="22"/>
+                <w:szCs w:val="22"/>
               </w:rPr>
               <w:fldChar w:fldCharType="separate"/>
             </w:r>
@@ -483,13 +552,17 @@
               <w:rPr>
                 <w:noProof/>
                 <w:webHidden/>
+                <w:sz w:val="22"/>
+                <w:szCs w:val="22"/>
               </w:rPr>
-              <w:t>1</w:t>
+              <w:t>2</w:t>
             </w:r>
             <w:r>
               <w:rPr>
                 <w:noProof/>
                 <w:webHidden/>
+                <w:sz w:val="22"/>
+                <w:szCs w:val="22"/>
               </w:rPr>
               <w:fldChar w:fldCharType="end"/>
             </w:r>
@@ -498,8 +571,16 @@
         <w:p>
           <w:pPr>
             <w:spacing w:after="0"/>
+            <w:rPr>
+              <w:sz w:val="22"/>
+              <w:szCs w:val="22"/>
+            </w:rPr>
           </w:pPr>
           <w:r>
+            <w:rPr>
+              <w:sz w:val="22"/>
+              <w:szCs w:val="22"/>
+            </w:rPr>
             <w:fldChar w:fldCharType="end"/>
           </w:r>
         </w:p>
@@ -508,25 +589,78 @@
     <w:p>
       <w:pPr>
         <w:pStyle w:val="Ttulo1"/>
-        <w:spacing w:after="0"/>
-        <w:rPr>
-          <w:lang w:val="es-CO"/>
-        </w:rPr>
-      </w:pPr>
-      <w:bookmarkStart w:id="0" w:name="_Toc127130750"/>
-      <w:r>
-        <w:rPr>
+        <w:spacing w:before="0" w:after="0"/>
+        <w:rPr>
+          <w:sz w:val="24"/>
+          <w:szCs w:val="24"/>
+          <w:lang w:val="es-CO"/>
+        </w:rPr>
+      </w:pPr>
+      <w:bookmarkStart w:id="0" w:name="_Toc127182639"/>
+      <w:r>
+        <w:rPr>
+          <w:sz w:val="24"/>
+          <w:szCs w:val="24"/>
           <w:lang w:val="es-CO"/>
         </w:rPr>
         <w:t>Introducció</w:t>
       </w:r>
       <w:r>
         <w:rPr>
+          <w:sz w:val="24"/>
+          <w:szCs w:val="24"/>
           <w:lang w:val="es-CO"/>
         </w:rPr>
         <w:t>n</w:t>
       </w:r>
+      <w:bookmarkStart w:id="1" w:name="_Toc127182640"/>
       <w:bookmarkEnd w:id="0"/>
+    </w:p>
+    <w:p>
+      <w:pPr>
+        <w:pStyle w:val="Ttulo1"/>
+        <w:numPr>
+          <w:ilvl w:val="0"/>
+          <w:numId w:val="0"/>
+        </w:numPr>
+        <w:spacing w:before="0" w:after="0"/>
+        <w:ind w:left="432"/>
+        <w:rPr>
+          <w:sz w:val="24"/>
+          <w:szCs w:val="24"/>
+          <w:lang w:val="es-CO"/>
+        </w:rPr>
+      </w:pPr>
+      <w:r>
+        <w:rPr>
+          <w:b w:val="0"/>
+          <w:sz w:val="22"/>
+          <w:szCs w:val="22"/>
+          <w:lang w:val="es-CO"/>
+        </w:rPr>
+        <w:t xml:space="preserve">Este trabajo presenta una oportunidad única para explorar cómo la tecnología puede ayudarnos a solucionar los desafíos de la gestión de datos masivos. Al utilizar contenedores de Docker, </w:t>
+      </w:r>
+      <w:proofErr w:type="spellStart"/>
+      <w:r>
+        <w:rPr>
+          <w:b w:val="0"/>
+          <w:sz w:val="22"/>
+          <w:szCs w:val="22"/>
+          <w:lang w:val="es-CO"/>
+        </w:rPr>
+        <w:t>Flask</w:t>
+      </w:r>
+      <w:proofErr w:type="spellEnd"/>
+      <w:r>
+        <w:rPr>
+          <w:b w:val="0"/>
+          <w:sz w:val="22"/>
+          <w:szCs w:val="22"/>
+          <w:lang w:val="es-CO"/>
+        </w:rPr>
+        <w:t xml:space="preserve"> y servicios REST con JSON, podemos ver cómo estas tecnologías pueden trabajar juntas para crear soluciones eficientes y escalables para la gestión de grandes volúmenes de datos.</w:t>
+      </w:r>
+      <w:bookmarkEnd w:id="1"/>
     </w:p>
     <w:p>
       <w:pPr>
@@ -539,323 +673,531 @@
         <w:ind w:left="432"/>
         <w:rPr>
           <w:b w:val="0"/>
-          <w:sz w:val="24"/>
-          <w:szCs w:val="24"/>
-          <w:lang w:val="es-CO"/>
-        </w:rPr>
-      </w:pPr>
-      <w:bookmarkStart w:id="1" w:name="_Toc127130751"/>
+          <w:sz w:val="22"/>
+          <w:szCs w:val="22"/>
+          <w:lang w:val="es-CO"/>
+        </w:rPr>
+      </w:pPr>
+      <w:bookmarkStart w:id="2" w:name="_Toc127182641"/>
       <w:r>
         <w:rPr>
           <w:b w:val="0"/>
-          <w:sz w:val="24"/>
-          <w:szCs w:val="24"/>
-          <w:lang w:val="es-CO"/>
-        </w:rPr>
-        <w:t xml:space="preserve">Este trabajo presenta una oportunidad única para explorar cómo la tecnología puede ayudarnos a solucionar los desafíos de la gestión de datos masivos. Al utilizar contenedores de Docker, </w:t>
-      </w:r>
-      <w:proofErr w:type="spellStart"/>
+          <w:sz w:val="22"/>
+          <w:szCs w:val="22"/>
+          <w:lang w:val="es-CO"/>
+        </w:rPr>
+        <w:t>A</w:t>
+      </w:r>
       <w:r>
         <w:rPr>
           <w:b w:val="0"/>
-          <w:sz w:val="24"/>
-          <w:szCs w:val="24"/>
-          <w:lang w:val="es-CO"/>
-        </w:rPr>
-        <w:t>Flask</w:t>
-      </w:r>
-      <w:proofErr w:type="spellEnd"/>
+          <w:sz w:val="22"/>
+          <w:szCs w:val="22"/>
+          <w:lang w:val="es-CO"/>
+        </w:rPr>
+        <w:t>dicionalmente, esta tarea</w:t>
+      </w:r>
       <w:r>
         <w:rPr>
           <w:b w:val="0"/>
-          <w:sz w:val="24"/>
-          <w:szCs w:val="24"/>
-          <w:lang w:val="es-CO"/>
-        </w:rPr>
-        <w:t xml:space="preserve"> y servicios REST con JSON, podemos ver cómo estas tecnologías pueden trabajar juntas para crear soluciones eficientes y escalables para la gestión de grandes volúmenes de datos.</w:t>
-      </w:r>
-    </w:p>
-    <w:p>
-      <w:pPr>
-        <w:pStyle w:val="Ttulo1"/>
-        <w:numPr>
-          <w:ilvl w:val="0"/>
-          <w:numId w:val="0"/>
-        </w:numPr>
-        <w:spacing w:after="0"/>
-        <w:ind w:left="432"/>
-        <w:rPr>
-          <w:lang w:val="es-CO"/>
-        </w:rPr>
-      </w:pPr>
+          <w:sz w:val="22"/>
+          <w:szCs w:val="22"/>
+          <w:lang w:val="es-CO"/>
+        </w:rPr>
+        <w:t xml:space="preserve"> brind</w:t>
+      </w:r>
       <w:r>
         <w:rPr>
           <w:b w:val="0"/>
-          <w:sz w:val="24"/>
-          <w:szCs w:val="24"/>
-          <w:lang w:val="es-CO"/>
-        </w:rPr>
-        <w:t>A</w:t>
+          <w:sz w:val="22"/>
+          <w:szCs w:val="22"/>
+          <w:lang w:val="es-CO"/>
+        </w:rPr>
+        <w:t>ó</w:t>
       </w:r>
       <w:r>
         <w:rPr>
           <w:b w:val="0"/>
-          <w:sz w:val="24"/>
-          <w:szCs w:val="24"/>
-          <w:lang w:val="es-CO"/>
-        </w:rPr>
-        <w:t>dicionalmente, esta tarea</w:t>
+          <w:sz w:val="22"/>
+          <w:szCs w:val="22"/>
+          <w:lang w:val="es-CO"/>
+        </w:rPr>
+        <w:t xml:space="preserve"> la oportunidad de desarrollar </w:t>
       </w:r>
       <w:r>
         <w:rPr>
           <w:b w:val="0"/>
-          <w:sz w:val="24"/>
-          <w:szCs w:val="24"/>
-          <w:lang w:val="es-CO"/>
-        </w:rPr>
-        <w:t xml:space="preserve"> brind</w:t>
+          <w:sz w:val="22"/>
+          <w:szCs w:val="22"/>
+          <w:lang w:val="es-CO"/>
+        </w:rPr>
+        <w:t xml:space="preserve">y aplicar </w:t>
       </w:r>
       <w:r>
         <w:rPr>
           <w:b w:val="0"/>
-          <w:sz w:val="24"/>
-          <w:szCs w:val="24"/>
-          <w:lang w:val="es-CO"/>
-        </w:rPr>
-        <w:t>ó</w:t>
+          <w:sz w:val="22"/>
+          <w:szCs w:val="22"/>
+          <w:lang w:val="es-CO"/>
+        </w:rPr>
+        <w:t>habilidades valiosas en tecnologías de vanguardia</w:t>
       </w:r>
       <w:r>
         <w:rPr>
           <w:b w:val="0"/>
-          <w:sz w:val="24"/>
-          <w:szCs w:val="24"/>
-          <w:lang w:val="es-CO"/>
-        </w:rPr>
-        <w:t xml:space="preserve"> la oportunidad de desarrollar </w:t>
+          <w:sz w:val="22"/>
+          <w:szCs w:val="22"/>
+          <w:lang w:val="es-CO"/>
+        </w:rPr>
+        <w:t>, adicional de refrescar conocimientos ya adquiridos</w:t>
       </w:r>
       <w:r>
         <w:rPr>
           <w:b w:val="0"/>
-          <w:sz w:val="24"/>
-          <w:szCs w:val="24"/>
-          <w:lang w:val="es-CO"/>
-        </w:rPr>
-        <w:t xml:space="preserve">y aplicar </w:t>
-      </w:r>
-      <w:r>
-        <w:rPr>
-          <w:b w:val="0"/>
-          <w:sz w:val="24"/>
-          <w:szCs w:val="24"/>
-          <w:lang w:val="es-CO"/>
-        </w:rPr>
-        <w:t>habilidades valiosas en tecnologías de vanguardia, lo que puede ser de gran importancia en el mercado laboral actual. La demanda de profesionales capacitados en el manejo de Big Data sigue creciendo, y este trabajo puede ser un primer paso para adquirir las habilidades necesarias para convertirse en un experto en este campo.</w:t>
-      </w:r>
-    </w:p>
-    <w:p>
-      <w:pPr>
-        <w:pStyle w:val="Ttulo1"/>
-        <w:spacing w:after="0"/>
-        <w:rPr>
-          <w:lang w:val="es-CO"/>
-        </w:rPr>
-      </w:pPr>
-      <w:r>
-        <w:rPr>
-          <w:lang w:val="es-CO"/>
-        </w:rPr>
-        <w:t>Arquitectura Planteada</w:t>
-      </w:r>
-      <w:bookmarkEnd w:id="1"/>
-    </w:p>
-    <w:p>
-      <w:pPr>
-        <w:spacing w:after="0"/>
-        <w:ind w:left="357" w:firstLine="0"/>
-      </w:pPr>
-      <w:r>
-        <w:t xml:space="preserve">En este trabajo, se ha desarrollado una arquitectura robusta y escalable para la gestión de datos masivos que utiliza los siguientes componentes: contenedores de Docker, </w:t>
-      </w:r>
-      <w:proofErr w:type="spellStart"/>
-      <w:r>
-        <w:t>Flask</w:t>
-      </w:r>
-      <w:proofErr w:type="spellEnd"/>
-      <w:r>
-        <w:t xml:space="preserve"> y servicios REST con JSON.</w:t>
-      </w:r>
-    </w:p>
-    <w:p>
-      <w:pPr>
-        <w:spacing w:after="0"/>
-        <w:ind w:left="357" w:firstLine="0"/>
-      </w:pPr>
-      <w:r>
-        <w:t xml:space="preserve">Los contenedores de Docker se utilizaron para crear y desplegar de forma rápida y segura la aplicación web desarrollada con </w:t>
-      </w:r>
-      <w:proofErr w:type="spellStart"/>
-      <w:r>
-        <w:t>Flask</w:t>
-      </w:r>
-      <w:proofErr w:type="spellEnd"/>
-      <w:r>
-        <w:t xml:space="preserve"> bajo el puerto 80</w:t>
-      </w:r>
-      <w:r>
-        <w:t>. Esto permitió una mejor gestión y control de las dependencias y recursos de la aplicación, lo que a su vez contribuyó a un desempeño más eficiente.</w:t>
-      </w:r>
-    </w:p>
-    <w:p>
-      <w:pPr>
-        <w:spacing w:after="0"/>
-        <w:ind w:left="357" w:firstLine="0"/>
-      </w:pPr>
-      <w:proofErr w:type="spellStart"/>
-      <w:r>
-        <w:t>Flask</w:t>
-      </w:r>
-      <w:proofErr w:type="spellEnd"/>
-      <w:r>
-        <w:t xml:space="preserve">, por su parte, fue utilizado para desarrollar la aplicación web y proporcionar una interfaz amigable y accesible para los usuarios. La arquitectura de </w:t>
-      </w:r>
-      <w:proofErr w:type="spellStart"/>
-      <w:r>
-        <w:t>Flask</w:t>
-      </w:r>
-      <w:proofErr w:type="spellEnd"/>
-      <w:r>
-        <w:t xml:space="preserve"> permite una fácil integración con otros componentes de la aplicación</w:t>
-      </w:r>
-      <w:r>
-        <w:t>, un patrón de desarrollo MVC (Modelo Vista Controlador)</w:t>
-      </w:r>
-      <w:r>
-        <w:t>, lo que hizo posible una gestión eficiente de los datos.</w:t>
-      </w:r>
-    </w:p>
-    <w:p>
-      <w:pPr>
-        <w:spacing w:after="0"/>
-        <w:ind w:left="357" w:firstLine="0"/>
-      </w:pPr>
-      <w:r>
-        <w:t xml:space="preserve">Por último, se utilizaron servicios REST con JSON para integrar la capa de datos y permitir una comunicación flexible y eficiente entre los componentes de la aplicación. </w:t>
-      </w:r>
-      <w:r>
-        <w:t>Con esto se separa la aplicación web en el servidor presentación, del componente de data y procesamiento</w:t>
-      </w:r>
-      <w:r>
-        <w:t xml:space="preserve"> que posiblemente se pueda ir a la infraestructura distribuida</w:t>
-      </w:r>
-      <w:r>
-        <w:t xml:space="preserve"> y </w:t>
-      </w:r>
-      <w:r>
-        <w:t>esta integrarla mediante esta tecnología</w:t>
-      </w:r>
-      <w:r>
-        <w:t xml:space="preserve">. </w:t>
-      </w:r>
-    </w:p>
-    <w:p>
-      <w:pPr>
-        <w:pStyle w:val="Ttulo1"/>
-        <w:spacing w:after="0"/>
-        <w:rPr>
-          <w:lang w:val="es-CO"/>
-        </w:rPr>
-      </w:pPr>
-      <w:bookmarkStart w:id="2" w:name="_Toc127130752"/>
-      <w:r>
-        <w:rPr>
-          <w:lang w:val="es-CO"/>
-        </w:rPr>
-        <w:t>Biblio</w:t>
-      </w:r>
-      <w:r>
-        <w:rPr>
-          <w:lang w:val="es-CO"/>
-        </w:rPr>
-        <w:t>grafía</w:t>
+          <w:sz w:val="22"/>
+          <w:szCs w:val="22"/>
+          <w:lang w:val="es-CO"/>
+        </w:rPr>
+        <w:t>. La demanda de profesionales capacitados en el manejo de Big Data sigue creciendo, y este trabajo puede ser un primer paso para adquirir las habilidades necesarias para convertirse en un experto en este campo.</w:t>
       </w:r>
       <w:bookmarkEnd w:id="2"/>
     </w:p>
     <w:p>
       <w:pPr>
-        <w:pStyle w:val="Bibliografa"/>
-        <w:spacing w:after="0"/>
-        <w:rPr>
-          <w:noProof/>
-        </w:rPr>
-      </w:pPr>
-      <w:r>
-        <w:rPr>
-          <w:sz w:val="22"/>
-        </w:rPr>
-        <w:fldChar w:fldCharType="begin"/>
-      </w:r>
-      <w:r>
-        <w:rPr>
-          <w:sz w:val="22"/>
-        </w:rPr>
-        <w:instrText xml:space="preserve"> BIBLIOGRAPHY  \l 9226 </w:instrText>
-      </w:r>
-      <w:r>
-        <w:rPr>
-          <w:sz w:val="22"/>
-        </w:rPr>
-        <w:fldChar w:fldCharType="separate"/>
-      </w:r>
-      <w:r>
-        <w:rPr>
-          <w:noProof/>
-        </w:rPr>
-        <w:t xml:space="preserve">1. </w:t>
-      </w:r>
-      <w:r>
-        <w:rPr>
-          <w:i/>
-          <w:iCs/>
-          <w:noProof/>
-        </w:rPr>
-        <w:t xml:space="preserve">www.xml.org. </w:t>
-      </w:r>
-      <w:r>
-        <w:rPr>
-          <w:noProof/>
-        </w:rPr>
-        <w:t>[En línea] [Citado el: 28 de Abril de 2010.] http://www.xml.org.</w:t>
-      </w:r>
+        <w:rPr>
+          <w:sz w:val="22"/>
+          <w:szCs w:val="22"/>
+        </w:rPr>
+      </w:pPr>
     </w:p>
     <w:p>
       <w:pPr>
-        <w:pStyle w:val="Bibliografa"/>
+        <w:pStyle w:val="Ttulo1"/>
         <w:spacing w:after="0"/>
-      </w:pPr>
-      <w:r>
-        <w:rPr>
-          <w:noProof/>
-          <w:lang w:val="en-US"/>
-        </w:rPr>
-        <w:t xml:space="preserve">2. The Institution of Engineering and Technology. </w:t>
-      </w:r>
-      <w:r>
-        <w:rPr>
-          <w:i/>
-          <w:iCs/>
-          <w:noProof/>
-          <w:lang w:val="en-US"/>
-        </w:rPr>
-        <w:t xml:space="preserve">A Guide to Technical Report Writing. </w:t>
-      </w:r>
-      <w:r>
-        <w:rPr>
-          <w:noProof/>
-        </w:rPr>
-        <w:t>[En línea] www.theiet.org/students/resources/technicalreport.cfm</w:t>
-      </w:r>
-      <w:r>
-        <w:fldChar w:fldCharType="end"/>
+        <w:rPr>
+          <w:sz w:val="24"/>
+          <w:szCs w:val="24"/>
+          <w:lang w:val="es-CO"/>
+        </w:rPr>
+      </w:pPr>
+      <w:bookmarkStart w:id="3" w:name="_Toc127182642"/>
+      <w:r>
+        <w:rPr>
+          <w:sz w:val="24"/>
+          <w:szCs w:val="24"/>
+          <w:lang w:val="es-CO"/>
+        </w:rPr>
+        <w:t>Arquitectura Planteada</w:t>
+      </w:r>
+      <w:bookmarkEnd w:id="3"/>
+    </w:p>
+    <w:p>
+      <w:pPr>
+        <w:spacing w:after="0"/>
+        <w:ind w:left="357" w:firstLine="0"/>
+        <w:rPr>
+          <w:sz w:val="22"/>
+          <w:szCs w:val="22"/>
+        </w:rPr>
+      </w:pPr>
+      <w:r>
+        <w:rPr>
+          <w:sz w:val="22"/>
+          <w:szCs w:val="22"/>
+        </w:rPr>
+        <w:t xml:space="preserve">En este trabajo, se ha desarrollado una arquitectura robusta y escalable para la gestión de datos masivos que utiliza los siguientes componentes: contenedores de Docker, </w:t>
+      </w:r>
+      <w:proofErr w:type="spellStart"/>
+      <w:r>
+        <w:rPr>
+          <w:sz w:val="22"/>
+          <w:szCs w:val="22"/>
+        </w:rPr>
+        <w:t>Flask</w:t>
+      </w:r>
+      <w:proofErr w:type="spellEnd"/>
+      <w:r>
+        <w:rPr>
+          <w:sz w:val="22"/>
+          <w:szCs w:val="22"/>
+        </w:rPr>
+        <w:t>,</w:t>
+      </w:r>
+      <w:r>
+        <w:rPr>
+          <w:sz w:val="22"/>
+          <w:szCs w:val="22"/>
+        </w:rPr>
+        <w:t xml:space="preserve"> servicios REST con JSON</w:t>
+      </w:r>
+      <w:r>
+        <w:rPr>
+          <w:sz w:val="22"/>
+          <w:szCs w:val="22"/>
+        </w:rPr>
+        <w:t xml:space="preserve"> y apoyados en un servidor Linux para la capa de presentación.</w:t>
+      </w:r>
+    </w:p>
+    <w:p>
+      <w:pPr>
+        <w:spacing w:after="0"/>
+        <w:ind w:left="357" w:firstLine="0"/>
+        <w:rPr>
+          <w:sz w:val="22"/>
+          <w:szCs w:val="22"/>
+        </w:rPr>
+      </w:pPr>
+      <w:r>
+        <w:rPr>
+          <w:sz w:val="22"/>
+          <w:szCs w:val="22"/>
+        </w:rPr>
+        <w:t xml:space="preserve">Los contenedores de Docker se utilizaron para crear y desplegar de forma rápida y segura la aplicación web desarrollada con </w:t>
+      </w:r>
+      <w:proofErr w:type="spellStart"/>
+      <w:r>
+        <w:rPr>
+          <w:sz w:val="22"/>
+          <w:szCs w:val="22"/>
+        </w:rPr>
+        <w:t>Flask</w:t>
+      </w:r>
+      <w:proofErr w:type="spellEnd"/>
+      <w:r>
+        <w:rPr>
+          <w:sz w:val="22"/>
+          <w:szCs w:val="22"/>
+        </w:rPr>
+        <w:t xml:space="preserve"> bajo el puerto 80. Esto permitió una mejor gestión y control de las dependencias y recursos de la aplicación</w:t>
+      </w:r>
+      <w:r>
+        <w:rPr>
+          <w:sz w:val="22"/>
+          <w:szCs w:val="22"/>
+        </w:rPr>
+        <w:t>.</w:t>
+      </w:r>
+    </w:p>
+    <w:p>
+      <w:pPr>
+        <w:spacing w:after="0"/>
+        <w:ind w:left="357" w:firstLine="0"/>
+        <w:rPr>
+          <w:sz w:val="22"/>
+          <w:szCs w:val="22"/>
+        </w:rPr>
+      </w:pPr>
+      <w:proofErr w:type="spellStart"/>
+      <w:r>
+        <w:rPr>
+          <w:sz w:val="22"/>
+          <w:szCs w:val="22"/>
+        </w:rPr>
+        <w:t>Flask</w:t>
+      </w:r>
+      <w:proofErr w:type="spellEnd"/>
+      <w:r>
+        <w:rPr>
+          <w:sz w:val="22"/>
+          <w:szCs w:val="22"/>
+        </w:rPr>
+        <w:t xml:space="preserve">, por su parte, fue utilizado para desarrollar la aplicación web y proporcionar una interfaz amigable y accesible para los usuarios. La arquitectura de </w:t>
+      </w:r>
+      <w:proofErr w:type="spellStart"/>
+      <w:r>
+        <w:rPr>
+          <w:sz w:val="22"/>
+          <w:szCs w:val="22"/>
+        </w:rPr>
+        <w:t>Flask</w:t>
+      </w:r>
+      <w:proofErr w:type="spellEnd"/>
+      <w:r>
+        <w:rPr>
+          <w:sz w:val="22"/>
+          <w:szCs w:val="22"/>
+        </w:rPr>
+        <w:t xml:space="preserve"> permite una fácil integración con otros componentes de la aplicación, </w:t>
+      </w:r>
+      <w:r>
+        <w:rPr>
+          <w:sz w:val="22"/>
+          <w:szCs w:val="22"/>
+        </w:rPr>
+        <w:t xml:space="preserve">provee </w:t>
+      </w:r>
+      <w:r>
+        <w:rPr>
+          <w:sz w:val="22"/>
+          <w:szCs w:val="22"/>
+        </w:rPr>
+        <w:t>un patrón de desarrollo MVC (Modelo Vista Controlador), lo que hizo posible una gestión eficiente de l</w:t>
+      </w:r>
+      <w:r>
+        <w:rPr>
+          <w:sz w:val="22"/>
+          <w:szCs w:val="22"/>
+        </w:rPr>
+        <w:t>a presentación de lo</w:t>
+      </w:r>
+      <w:r>
+        <w:rPr>
+          <w:sz w:val="22"/>
+          <w:szCs w:val="22"/>
+        </w:rPr>
+        <w:t>s datos.</w:t>
+      </w:r>
+    </w:p>
+    <w:p>
+      <w:pPr>
+        <w:spacing w:after="0"/>
+        <w:ind w:left="357" w:firstLine="0"/>
+        <w:rPr>
+          <w:sz w:val="22"/>
+          <w:szCs w:val="22"/>
+        </w:rPr>
+      </w:pPr>
+      <w:r>
+        <w:rPr>
+          <w:sz w:val="22"/>
+          <w:szCs w:val="22"/>
+        </w:rPr>
+        <w:t>Por último, se utilizaron servicios REST con JSON para integrar la capa de datos y permitir una comunicación flexible y eficiente entre los componentes de la aplicación. Con esto se separa la aplicación web en el servidor presentación, del componente de data y procesamiento</w:t>
+      </w:r>
+      <w:r>
+        <w:rPr>
+          <w:sz w:val="22"/>
+          <w:szCs w:val="22"/>
+        </w:rPr>
+        <w:t xml:space="preserve"> que posiblemente se pueda ir a </w:t>
+      </w:r>
+      <w:r>
+        <w:rPr>
+          <w:sz w:val="22"/>
+          <w:szCs w:val="22"/>
+        </w:rPr>
+        <w:t>un</w:t>
+      </w:r>
+      <w:r>
+        <w:rPr>
+          <w:sz w:val="22"/>
+          <w:szCs w:val="22"/>
+        </w:rPr>
+        <w:t>a infraestructura distribuida</w:t>
+      </w:r>
+      <w:r>
+        <w:rPr>
+          <w:sz w:val="22"/>
+          <w:szCs w:val="22"/>
+        </w:rPr>
+        <w:t xml:space="preserve"> </w:t>
+      </w:r>
+      <w:r>
+        <w:rPr>
+          <w:sz w:val="22"/>
+          <w:szCs w:val="22"/>
+        </w:rPr>
+        <w:t>que</w:t>
+      </w:r>
+      <w:r>
+        <w:rPr>
+          <w:sz w:val="22"/>
+          <w:szCs w:val="22"/>
+        </w:rPr>
+        <w:t xml:space="preserve"> </w:t>
+      </w:r>
+      <w:r>
+        <w:rPr>
+          <w:sz w:val="22"/>
+          <w:szCs w:val="22"/>
+        </w:rPr>
+        <w:t>en futuros ejercicios</w:t>
+      </w:r>
+      <w:r>
+        <w:rPr>
+          <w:sz w:val="22"/>
+          <w:szCs w:val="22"/>
+        </w:rPr>
+        <w:t xml:space="preserve"> </w:t>
+      </w:r>
+      <w:r>
+        <w:rPr>
+          <w:sz w:val="22"/>
+          <w:szCs w:val="22"/>
+        </w:rPr>
+        <w:t>sea utilizada.</w:t>
+      </w:r>
+    </w:p>
+    <w:p>
+      <w:pPr>
+        <w:spacing w:after="0"/>
+        <w:ind w:left="357" w:firstLine="0"/>
+        <w:rPr>
+          <w:sz w:val="22"/>
+          <w:szCs w:val="22"/>
+        </w:rPr>
+      </w:pPr>
+    </w:p>
+    <w:p>
+      <w:pPr>
+        <w:pStyle w:val="Ttulo1"/>
+        <w:spacing w:after="0"/>
+        <w:rPr>
+          <w:sz w:val="24"/>
+          <w:szCs w:val="24"/>
+          <w:lang w:val="es-CO"/>
+        </w:rPr>
+      </w:pPr>
+      <w:bookmarkStart w:id="4" w:name="_Toc127182643"/>
+      <w:r>
+        <w:rPr>
+          <w:sz w:val="24"/>
+          <w:szCs w:val="24"/>
+          <w:lang w:val="es-CO"/>
+        </w:rPr>
+        <w:t>Desarrollo de la tarea:</w:t>
+      </w:r>
+      <w:bookmarkEnd w:id="4"/>
+    </w:p>
+    <w:p>
+      <w:pPr>
+        <w:ind w:left="284" w:firstLine="0"/>
+        <w:rPr>
+          <w:sz w:val="22"/>
+          <w:szCs w:val="22"/>
+        </w:rPr>
+      </w:pPr>
+      <w:r>
+        <w:rPr>
+          <w:sz w:val="22"/>
+          <w:szCs w:val="22"/>
+        </w:rPr>
+        <w:t>Durante la ejecución de la tarea identificamos varias etapas que se fueron ejecutando a lo largo del tiempo propuesto, la primera, comprensión de lo requerido</w:t>
+      </w:r>
+      <w:r>
+        <w:rPr>
+          <w:sz w:val="22"/>
+          <w:szCs w:val="22"/>
+        </w:rPr>
+        <w:t xml:space="preserve"> en el enunciado de la tarea</w:t>
+      </w:r>
+      <w:r>
+        <w:rPr>
+          <w:sz w:val="22"/>
+          <w:szCs w:val="22"/>
+        </w:rPr>
+        <w:t>; la segunda: preparación del servidor de presentación destinado para estos fines pedagógicos</w:t>
+      </w:r>
+      <w:r>
+        <w:rPr>
+          <w:sz w:val="22"/>
+          <w:szCs w:val="22"/>
+        </w:rPr>
+        <w:t>, Docker, Python (</w:t>
+      </w:r>
+      <w:proofErr w:type="spellStart"/>
+      <w:r>
+        <w:rPr>
+          <w:sz w:val="22"/>
+          <w:szCs w:val="22"/>
+        </w:rPr>
+        <w:t>librerias</w:t>
+      </w:r>
+      <w:proofErr w:type="spellEnd"/>
+      <w:r>
+        <w:rPr>
+          <w:sz w:val="22"/>
+          <w:szCs w:val="22"/>
+        </w:rPr>
+        <w:t xml:space="preserve">), </w:t>
+      </w:r>
+      <w:proofErr w:type="spellStart"/>
+      <w:r>
+        <w:rPr>
+          <w:sz w:val="22"/>
+          <w:szCs w:val="22"/>
+        </w:rPr>
+        <w:t>paths</w:t>
+      </w:r>
+      <w:proofErr w:type="spellEnd"/>
+      <w:r>
+        <w:rPr>
+          <w:sz w:val="22"/>
+          <w:szCs w:val="22"/>
+        </w:rPr>
+        <w:t>, entorno virtual entre otros</w:t>
+      </w:r>
+      <w:r>
+        <w:rPr>
+          <w:sz w:val="22"/>
+          <w:szCs w:val="22"/>
+        </w:rPr>
+        <w:t>;</w:t>
+      </w:r>
+      <w:r>
+        <w:rPr>
+          <w:sz w:val="22"/>
+          <w:szCs w:val="22"/>
+        </w:rPr>
+        <w:t xml:space="preserve"> la tercera, desarrollo de la solución de los puntos </w:t>
+      </w:r>
+      <w:r>
+        <w:rPr>
+          <w:sz w:val="22"/>
+          <w:szCs w:val="22"/>
+        </w:rPr>
+        <w:t>de Python – Unix</w:t>
+      </w:r>
+      <w:r>
+        <w:rPr>
+          <w:sz w:val="22"/>
+          <w:szCs w:val="22"/>
+        </w:rPr>
+        <w:t>;</w:t>
+      </w:r>
+      <w:r>
+        <w:rPr>
+          <w:sz w:val="22"/>
+          <w:szCs w:val="22"/>
+        </w:rPr>
+        <w:t xml:space="preserve"> la cuarta, construcción del proyecto Web</w:t>
+      </w:r>
+      <w:r>
+        <w:rPr>
+          <w:sz w:val="22"/>
+          <w:szCs w:val="22"/>
+        </w:rPr>
+        <w:t xml:space="preserve"> con </w:t>
+      </w:r>
+      <w:proofErr w:type="spellStart"/>
+      <w:r>
+        <w:rPr>
+          <w:sz w:val="22"/>
+          <w:szCs w:val="22"/>
+        </w:rPr>
+        <w:t>Flask</w:t>
+      </w:r>
+      <w:proofErr w:type="spellEnd"/>
+      <w:r>
+        <w:rPr>
+          <w:sz w:val="22"/>
+          <w:szCs w:val="22"/>
+        </w:rPr>
+        <w:t>, se desarrolla Framework modular que permite contener las futuras actividades que se proponen</w:t>
+      </w:r>
+      <w:r>
+        <w:rPr>
+          <w:sz w:val="22"/>
+          <w:szCs w:val="22"/>
+        </w:rPr>
+        <w:t xml:space="preserve">; el quinto, </w:t>
+      </w:r>
+      <w:r>
+        <w:rPr>
+          <w:sz w:val="22"/>
+          <w:szCs w:val="22"/>
+        </w:rPr>
+        <w:t>construcción de los servicios Web para integrar la presentación a los servicios de datos; por último, las pruebas y revisión del funcionamiento global de la solución.</w:t>
       </w:r>
     </w:p>
     <w:sectPr>
@@ -1348,12 +1690,104 @@
     <w:numStyleLink w:val="Listanumeradamultinivel"/>
   </w:abstractNum>
   <w:abstractNum w:abstractNumId="14" w15:restartNumberingAfterBreak="0">
+    <w:nsid w:val="1A183457"/>
+    <w:multiLevelType w:val="hybridMultilevel"/>
+    <w:tmpl w:val="53BE35AE"/>
+    <w:lvl w:ilvl="0" w:tplc="E63C4030">
+      <w:start w:val="3"/>
+      <w:numFmt w:val="decimal"/>
+      <w:lvlText w:val="%1"/>
+      <w:lvlJc w:val="left"/>
+      <w:pPr>
+        <w:ind w:left="717" w:hanging="360"/>
+      </w:pPr>
+      <w:rPr>
+        <w:rFonts w:ascii="Times New Roman" w:eastAsia="Times New Roman" w:hAnsi="Times New Roman" w:cs="Times New Roman" w:hint="default"/>
+        <w:color w:val="auto"/>
+        <w:sz w:val="24"/>
+        <w:u w:val="none"/>
+      </w:rPr>
+    </w:lvl>
+    <w:lvl w:ilvl="1" w:tplc="240A0019" w:tentative="1">
+      <w:start w:val="1"/>
+      <w:numFmt w:val="lowerLetter"/>
+      <w:lvlText w:val="%2."/>
+      <w:lvlJc w:val="left"/>
+      <w:pPr>
+        <w:ind w:left="1437" w:hanging="360"/>
+      </w:pPr>
+    </w:lvl>
+    <w:lvl w:ilvl="2" w:tplc="240A001B" w:tentative="1">
+      <w:start w:val="1"/>
+      <w:numFmt w:val="lowerRoman"/>
+      <w:lvlText w:val="%3."/>
+      <w:lvlJc w:val="right"/>
+      <w:pPr>
+        <w:ind w:left="2157" w:hanging="180"/>
+      </w:pPr>
+    </w:lvl>
+    <w:lvl w:ilvl="3" w:tplc="240A000F" w:tentative="1">
+      <w:start w:val="1"/>
+      <w:numFmt w:val="decimal"/>
+      <w:lvlText w:val="%4."/>
+      <w:lvlJc w:val="left"/>
+      <w:pPr>
+        <w:ind w:left="2877" w:hanging="360"/>
+      </w:pPr>
+    </w:lvl>
+    <w:lvl w:ilvl="4" w:tplc="240A0019" w:tentative="1">
+      <w:start w:val="1"/>
+      <w:numFmt w:val="lowerLetter"/>
+      <w:lvlText w:val="%5."/>
+      <w:lvlJc w:val="left"/>
+      <w:pPr>
+        <w:ind w:left="3597" w:hanging="360"/>
+      </w:pPr>
+    </w:lvl>
+    <w:lvl w:ilvl="5" w:tplc="240A001B" w:tentative="1">
+      <w:start w:val="1"/>
+      <w:numFmt w:val="lowerRoman"/>
+      <w:lvlText w:val="%6."/>
+      <w:lvlJc w:val="right"/>
+      <w:pPr>
+        <w:ind w:left="4317" w:hanging="180"/>
+      </w:pPr>
+    </w:lvl>
+    <w:lvl w:ilvl="6" w:tplc="240A000F" w:tentative="1">
+      <w:start w:val="1"/>
+      <w:numFmt w:val="decimal"/>
+      <w:lvlText w:val="%7."/>
+      <w:lvlJc w:val="left"/>
+      <w:pPr>
+        <w:ind w:left="5037" w:hanging="360"/>
+      </w:pPr>
+    </w:lvl>
+    <w:lvl w:ilvl="7" w:tplc="240A0019" w:tentative="1">
+      <w:start w:val="1"/>
+      <w:numFmt w:val="lowerLetter"/>
+      <w:lvlText w:val="%8."/>
+      <w:lvlJc w:val="left"/>
+      <w:pPr>
+        <w:ind w:left="5757" w:hanging="360"/>
+      </w:pPr>
+    </w:lvl>
+    <w:lvl w:ilvl="8" w:tplc="240A001B" w:tentative="1">
+      <w:start w:val="1"/>
+      <w:numFmt w:val="lowerRoman"/>
+      <w:lvlText w:val="%9."/>
+      <w:lvlJc w:val="right"/>
+      <w:pPr>
+        <w:ind w:left="6477" w:hanging="180"/>
+      </w:pPr>
+    </w:lvl>
+  </w:abstractNum>
+  <w:abstractNum w:abstractNumId="15" w15:restartNumberingAfterBreak="0">
     <w:nsid w:val="29EC0571"/>
     <w:multiLevelType w:val="multilevel"/>
     <w:tmpl w:val="379A964C"/>
     <w:numStyleLink w:val="Listanonumerada"/>
   </w:abstractNum>
-  <w:abstractNum w:abstractNumId="15" w15:restartNumberingAfterBreak="0">
+  <w:abstractNum w:abstractNumId="16" w15:restartNumberingAfterBreak="0">
     <w:nsid w:val="314B364F"/>
     <w:multiLevelType w:val="singleLevel"/>
     <w:tmpl w:val="0C0A0005"/>
@@ -1370,7 +1804,7 @@
       </w:rPr>
     </w:lvl>
   </w:abstractNum>
-  <w:abstractNum w:abstractNumId="16" w15:restartNumberingAfterBreak="0">
+  <w:abstractNum w:abstractNumId="17" w15:restartNumberingAfterBreak="0">
     <w:nsid w:val="35F548C8"/>
     <w:multiLevelType w:val="multilevel"/>
     <w:tmpl w:val="0C0A001D"/>
@@ -1457,7 +1891,7 @@
       </w:pPr>
     </w:lvl>
   </w:abstractNum>
-  <w:abstractNum w:abstractNumId="17" w15:restartNumberingAfterBreak="0">
+  <w:abstractNum w:abstractNumId="18" w15:restartNumberingAfterBreak="0">
     <w:nsid w:val="45452A74"/>
     <w:multiLevelType w:val="hybridMultilevel"/>
     <w:tmpl w:val="A5B8332A"/>
@@ -1597,7 +2031,7 @@
       </w:rPr>
     </w:lvl>
   </w:abstractNum>
-  <w:abstractNum w:abstractNumId="18" w15:restartNumberingAfterBreak="0">
+  <w:abstractNum w:abstractNumId="19" w15:restartNumberingAfterBreak="0">
     <w:nsid w:val="479732E1"/>
     <w:multiLevelType w:val="multilevel"/>
     <w:tmpl w:val="240A0025"/>
@@ -1692,7 +2126,7 @@
       </w:pPr>
     </w:lvl>
   </w:abstractNum>
-  <w:abstractNum w:abstractNumId="19" w15:restartNumberingAfterBreak="0">
+  <w:abstractNum w:abstractNumId="20" w15:restartNumberingAfterBreak="0">
     <w:nsid w:val="5A0C5338"/>
     <w:multiLevelType w:val="hybridMultilevel"/>
     <w:tmpl w:val="B41C1200"/>
@@ -1805,7 +2239,7 @@
       </w:rPr>
     </w:lvl>
   </w:abstractNum>
-  <w:abstractNum w:abstractNumId="20" w15:restartNumberingAfterBreak="0">
+  <w:abstractNum w:abstractNumId="21" w15:restartNumberingAfterBreak="0">
     <w:nsid w:val="5A425345"/>
     <w:multiLevelType w:val="hybridMultilevel"/>
     <w:tmpl w:val="1BFCEC9C"/>
@@ -1892,7 +2326,7 @@
       </w:pPr>
     </w:lvl>
   </w:abstractNum>
-  <w:abstractNum w:abstractNumId="21" w15:restartNumberingAfterBreak="0">
+  <w:abstractNum w:abstractNumId="22" w15:restartNumberingAfterBreak="0">
     <w:nsid w:val="5CB857FA"/>
     <w:multiLevelType w:val="multilevel"/>
     <w:tmpl w:val="379A964C"/>
@@ -2006,7 +2440,7 @@
       </w:rPr>
     </w:lvl>
   </w:abstractNum>
-  <w:abstractNum w:abstractNumId="22" w15:restartNumberingAfterBreak="0">
+  <w:abstractNum w:abstractNumId="23" w15:restartNumberingAfterBreak="0">
     <w:nsid w:val="645F5781"/>
     <w:multiLevelType w:val="multilevel"/>
     <w:tmpl w:val="1032945C"/>
@@ -2092,7 +2526,7 @@
       </w:pPr>
     </w:lvl>
   </w:abstractNum>
-  <w:abstractNum w:abstractNumId="23" w15:restartNumberingAfterBreak="0">
+  <w:abstractNum w:abstractNumId="24" w15:restartNumberingAfterBreak="0">
     <w:nsid w:val="75DA0707"/>
     <w:multiLevelType w:val="multilevel"/>
     <w:tmpl w:val="7CBCA8EC"/>
@@ -2206,7 +2640,7 @@
       </w:rPr>
     </w:lvl>
   </w:abstractNum>
-  <w:abstractNum w:abstractNumId="24" w15:restartNumberingAfterBreak="0">
+  <w:abstractNum w:abstractNumId="25" w15:restartNumberingAfterBreak="0">
     <w:nsid w:val="7BAA0CD0"/>
     <w:multiLevelType w:val="multilevel"/>
     <w:tmpl w:val="379A964C"/>
@@ -2225,7 +2659,7 @@
     <w:abstractNumId w:val="11"/>
   </w:num>
   <w:num w:numId="5" w16cid:durableId="1304770823">
-    <w:abstractNumId w:val="18"/>
+    <w:abstractNumId w:val="19"/>
   </w:num>
   <w:num w:numId="6" w16cid:durableId="1599025647">
     <w:abstractNumId w:val="6"/>
@@ -2258,22 +2692,22 @@
     <w:abstractNumId w:val="7"/>
   </w:num>
   <w:num w:numId="16" w16cid:durableId="1215702845">
-    <w:abstractNumId w:val="17"/>
+    <w:abstractNumId w:val="18"/>
   </w:num>
   <w:num w:numId="17" w16cid:durableId="2127112105">
+    <w:abstractNumId w:val="21"/>
+  </w:num>
+  <w:num w:numId="18" w16cid:durableId="1780488610">
     <w:abstractNumId w:val="20"/>
   </w:num>
-  <w:num w:numId="18" w16cid:durableId="1780488610">
-    <w:abstractNumId w:val="19"/>
-  </w:num>
   <w:num w:numId="19" w16cid:durableId="1063869233">
-    <w:abstractNumId w:val="22"/>
+    <w:abstractNumId w:val="23"/>
   </w:num>
   <w:num w:numId="20" w16cid:durableId="1318070797">
     <w:abstractNumId w:val="12"/>
   </w:num>
   <w:num w:numId="21" w16cid:durableId="431440280">
-    <w:abstractNumId w:val="23"/>
+    <w:abstractNumId w:val="24"/>
   </w:num>
   <w:num w:numId="22" w16cid:durableId="1377508271">
     <w:abstractNumId w:val="13"/>
@@ -2309,19 +2743,25 @@
     </w:lvlOverride>
   </w:num>
   <w:num w:numId="24" w16cid:durableId="2086760564">
-    <w:abstractNumId w:val="21"/>
+    <w:abstractNumId w:val="22"/>
   </w:num>
   <w:num w:numId="25" w16cid:durableId="626350828">
-    <w:abstractNumId w:val="14"/>
+    <w:abstractNumId w:val="15"/>
   </w:num>
   <w:num w:numId="26" w16cid:durableId="1710102401">
-    <w:abstractNumId w:val="24"/>
+    <w:abstractNumId w:val="25"/>
   </w:num>
   <w:num w:numId="27" w16cid:durableId="1063479526">
+    <w:abstractNumId w:val="17"/>
+  </w:num>
+  <w:num w:numId="28" w16cid:durableId="1146900735">
     <w:abstractNumId w:val="16"/>
   </w:num>
-  <w:num w:numId="28" w16cid:durableId="1146900735">
-    <w:abstractNumId w:val="15"/>
+  <w:num w:numId="29" w16cid:durableId="896282911">
+    <w:abstractNumId w:val="19"/>
+  </w:num>
+  <w:num w:numId="30" w16cid:durableId="158929501">
+    <w:abstractNumId w:val="14"/>
   </w:num>
 </w:numbering>
 </file>
@@ -2437,6 +2877,7 @@
     <w:lsdException w:name="HTML Sample" w:semiHidden="1" w:unhideWhenUsed="1"/>
     <w:lsdException w:name="HTML Typewriter" w:semiHidden="1" w:unhideWhenUsed="1"/>
     <w:lsdException w:name="HTML Variable" w:semiHidden="1" w:unhideWhenUsed="1"/>
+    <w:lsdException w:name="Normal Table" w:semiHidden="1" w:unhideWhenUsed="1"/>
     <w:lsdException w:name="annotation subject" w:semiHidden="1" w:unhideWhenUsed="1"/>
     <w:lsdException w:name="No List" w:semiHidden="1" w:unhideWhenUsed="1"/>
     <w:lsdException w:name="Outline List 1" w:semiHidden="1" w:unhideWhenUsed="1"/>
@@ -2479,8 +2920,11 @@
     <w:lsdException w:name="Table Contemporary" w:semiHidden="1" w:unhideWhenUsed="1"/>
     <w:lsdException w:name="Table Elegant" w:semiHidden="1" w:unhideWhenUsed="1"/>
     <w:lsdException w:name="Table Professional" w:semiHidden="1" w:unhideWhenUsed="1"/>
+    <w:lsdException w:name="Table Subtle 1" w:semiHidden="1" w:unhideWhenUsed="1"/>
     <w:lsdException w:name="Table Subtle 2" w:semiHidden="1" w:unhideWhenUsed="1"/>
     <w:lsdException w:name="Table Web 1" w:semiHidden="1" w:unhideWhenUsed="1"/>
+    <w:lsdException w:name="Table Web 2" w:semiHidden="1" w:unhideWhenUsed="1"/>
+    <w:lsdException w:name="Table Web 3" w:semiHidden="1" w:unhideWhenUsed="1"/>
     <w:lsdException w:name="Balloon Text" w:semiHidden="1" w:unhideWhenUsed="1"/>
     <w:lsdException w:name="Table Theme" w:semiHidden="1" w:unhideWhenUsed="1"/>
     <w:lsdException w:name="Placeholder Text" w:semiHidden="1" w:uiPriority="99"/>
@@ -2755,7 +3199,6 @@
         <w:ilvl w:val="1"/>
         <w:numId w:val="5"/>
       </w:numPr>
-      <w:ind w:left="0" w:firstLine="0"/>
       <w:jc w:val="left"/>
       <w:outlineLvl w:val="1"/>
     </w:pPr>
@@ -2792,7 +3235,6 @@
     <w:basedOn w:val="Normal"/>
     <w:next w:val="Normal"/>
     <w:link w:val="Ttulo4Car"/>
-    <w:semiHidden/>
     <w:unhideWhenUsed/>
     <w:qFormat/>
     <w:rsid w:val="003E23AC"/>
@@ -3379,7 +3821,6 @@
     <w:name w:val="Título 4 Car"/>
     <w:basedOn w:val="Fuentedeprrafopredeter"/>
     <w:link w:val="Ttulo4"/>
-    <w:semiHidden/>
     <w:rsid w:val="003E23AC"/>
     <w:rPr>
       <w:rFonts w:asciiTheme="majorHAnsi" w:eastAsiaTheme="majorEastAsia" w:hAnsiTheme="majorHAnsi" w:cstheme="majorBidi"/>

</xml_diff>